<commit_message>
Added diagram template | RT task | udated objective in project doc
</commit_message>
<xml_diff>
--- a/Project Report.docx
+++ b/Project Report.docx
@@ -206,32 +206,6 @@
     </w:p>
     <w:p>
       <w:pPr>
-        <w:pBdr>
-          <w:top w:val="nil"/>
-          <w:left w:val="nil"/>
-          <w:bottom w:val="nil"/>
-          <w:right w:val="nil"/>
-          <w:between w:val="nil"/>
-        </w:pBdr>
-        <w:spacing w:before="600"/>
-        <w:jc w:val="center"/>
-        <w:rPr>
-          <w:smallCaps/>
-          <w:sz w:val="32"/>
-          <w:szCs w:val="32"/>
-        </w:rPr>
-      </w:pPr>
-      <w:r>
-        <w:rPr>
-          <w:smallCaps/>
-          <w:sz w:val="32"/>
-          <w:szCs w:val="32"/>
-        </w:rPr>
-        <w:t>AVSS</w:t>
-      </w:r>
-    </w:p>
-    <w:p>
-      <w:pPr>
         <w:spacing w:after="0"/>
         <w:ind w:left="10" w:hanging="10"/>
         <w:jc w:val="center"/>
@@ -240,24 +214,6 @@
           <w:sz w:val="25"/>
         </w:rPr>
       </w:pPr>
-      <w:r>
-        <w:rPr>
-          <w:rFonts w:ascii="Times New Roman" w:eastAsia="Times New Roman" w:hAnsi="Times New Roman" w:cs="Times New Roman"/>
-          <w:sz w:val="25"/>
-        </w:rPr>
-        <w:t>December 2, 2020</w:t>
-      </w:r>
-    </w:p>
-    <w:p>
-      <w:pPr>
-        <w:spacing w:after="0"/>
-        <w:ind w:left="10" w:hanging="10"/>
-        <w:jc w:val="center"/>
-        <w:rPr>
-          <w:rFonts w:ascii="Times New Roman" w:eastAsia="Times New Roman" w:hAnsi="Times New Roman" w:cs="Times New Roman"/>
-          <w:sz w:val="25"/>
-        </w:rPr>
-      </w:pPr>
     </w:p>
     <w:p>
       <w:pPr>
@@ -270,182 +226,28 @@
         <w:pStyle w:val="Heading1"/>
         <w:ind w:left="5"/>
       </w:pPr>
+      <w:r>
+        <w:t>Introduction &amp; Motivation</w:t>
+      </w:r>
+    </w:p>
+    <w:p>
+      <w:r>
+        <w:t>Due to the outbreak of COVID-19, the need for sanitation monitoring has never been greater. Even with the outbreak people refused to wear mask, wash their hands or clean commonly handled objects like door handles. With no vaccine in sight or end to the outbreak and proof at the failure of herd immunity in Sweden, alternatives are needed to keep the virus at bay.</w:t>
+      </w:r>
+      <w:r>
+        <w:t xml:space="preserve"> </w:t>
+      </w:r>
+    </w:p>
+    <w:p>
+      <w:pPr>
+        <w:pStyle w:val="Heading1"/>
+        <w:ind w:left="5"/>
+      </w:pPr>
+      <w:r>
+        <w:t xml:space="preserve">Objective </w:t>
+      </w:r>
       <w:bookmarkStart w:id="0" w:name="_GoBack"/>
       <w:bookmarkEnd w:id="0"/>
-      <w:r>
-        <w:t>Introduction &amp; Motivation</w:t>
-      </w:r>
-    </w:p>
-    <w:p>
-      <w:pPr>
-        <w:spacing w:after="232"/>
-        <w:ind w:left="-5"/>
-        <w:rPr>
-          <w:rFonts w:ascii="Cambria" w:eastAsia="Cambria" w:hAnsi="Cambria" w:cs="Cambria"/>
-        </w:rPr>
-      </w:pPr>
-      <w:r>
-        <w:t>In this experiment, students will be exposed to:</w:t>
-      </w:r>
-    </w:p>
-    <w:p>
-      <w:pPr>
-        <w:numPr>
-          <w:ilvl w:val="0"/>
-          <w:numId w:val="1"/>
-        </w:numPr>
-        <w:spacing w:after="251" w:line="268" w:lineRule="auto"/>
-        <w:ind w:hanging="234"/>
-        <w:jc w:val="both"/>
-      </w:pPr>
-      <w:r>
-        <w:t>Different approaches for creating periodic tasks in Kernel space.</w:t>
-      </w:r>
-    </w:p>
-    <w:p>
-      <w:pPr>
-        <w:numPr>
-          <w:ilvl w:val="0"/>
-          <w:numId w:val="1"/>
-        </w:numPr>
-        <w:spacing w:after="251" w:line="268" w:lineRule="auto"/>
-        <w:ind w:hanging="234"/>
-        <w:jc w:val="both"/>
-      </w:pPr>
-      <w:r>
-        <w:t xml:space="preserve">Learn about communication between </w:t>
-      </w:r>
-      <w:r>
-        <w:rPr>
-          <w:i/>
-        </w:rPr>
-        <w:t xml:space="preserve">Kernel space </w:t>
-      </w:r>
-      <w:r>
-        <w:t xml:space="preserve">and </w:t>
-      </w:r>
-      <w:r>
-        <w:rPr>
-          <w:i/>
-        </w:rPr>
-        <w:t>User space</w:t>
-      </w:r>
-      <w:r>
-        <w:t>.</w:t>
-      </w:r>
-    </w:p>
-    <w:p>
-      <w:pPr>
-        <w:numPr>
-          <w:ilvl w:val="0"/>
-          <w:numId w:val="1"/>
-        </w:numPr>
-        <w:spacing w:after="482" w:line="268" w:lineRule="auto"/>
-        <w:ind w:hanging="234"/>
-        <w:jc w:val="both"/>
-      </w:pPr>
-      <w:r>
-        <w:t xml:space="preserve">Use the </w:t>
-      </w:r>
-      <w:r>
-        <w:rPr>
-          <w:b/>
-        </w:rPr>
-        <w:t xml:space="preserve">MQTT </w:t>
-      </w:r>
-      <w:r>
-        <w:t>protocol to communicate between Server and Client to pass message over the network.</w:t>
-      </w:r>
-    </w:p>
-    <w:p>
-      <w:pPr>
-        <w:pStyle w:val="Heading1"/>
-        <w:ind w:left="5"/>
-      </w:pPr>
-      <w:r>
-        <w:t xml:space="preserve">Objective </w:t>
-      </w:r>
-    </w:p>
-    <w:p>
-      <w:pPr>
-        <w:spacing w:after="232"/>
-        <w:ind w:left="-5"/>
-        <w:rPr>
-          <w:rFonts w:ascii="Cambria" w:eastAsia="Cambria" w:hAnsi="Cambria" w:cs="Cambria"/>
-        </w:rPr>
-      </w:pPr>
-      <w:r>
-        <w:t>In this experiment, students will be exposed to:</w:t>
-      </w:r>
-    </w:p>
-    <w:p>
-      <w:pPr>
-        <w:numPr>
-          <w:ilvl w:val="0"/>
-          <w:numId w:val="1"/>
-        </w:numPr>
-        <w:spacing w:after="251" w:line="268" w:lineRule="auto"/>
-        <w:ind w:hanging="234"/>
-        <w:jc w:val="both"/>
-      </w:pPr>
-      <w:r>
-        <w:t>Different approaches for creating periodic tasks in Kernel space.</w:t>
-      </w:r>
-    </w:p>
-    <w:p>
-      <w:pPr>
-        <w:numPr>
-          <w:ilvl w:val="0"/>
-          <w:numId w:val="1"/>
-        </w:numPr>
-        <w:spacing w:after="251" w:line="268" w:lineRule="auto"/>
-        <w:ind w:hanging="234"/>
-        <w:jc w:val="both"/>
-      </w:pPr>
-      <w:r>
-        <w:t xml:space="preserve">Learn about communication between </w:t>
-      </w:r>
-      <w:r>
-        <w:rPr>
-          <w:i/>
-        </w:rPr>
-        <w:t xml:space="preserve">Kernel space </w:t>
-      </w:r>
-      <w:r>
-        <w:t xml:space="preserve">and </w:t>
-      </w:r>
-      <w:r>
-        <w:rPr>
-          <w:i/>
-        </w:rPr>
-        <w:t>User space</w:t>
-      </w:r>
-      <w:r>
-        <w:t>.</w:t>
-      </w:r>
-    </w:p>
-    <w:p>
-      <w:pPr>
-        <w:numPr>
-          <w:ilvl w:val="0"/>
-          <w:numId w:val="1"/>
-        </w:numPr>
-        <w:spacing w:after="482" w:line="268" w:lineRule="auto"/>
-        <w:ind w:hanging="234"/>
-        <w:jc w:val="both"/>
-      </w:pPr>
-      <w:r>
-        <w:t xml:space="preserve">Use the </w:t>
-      </w:r>
-      <w:r>
-        <w:rPr>
-          <w:b/>
-        </w:rPr>
-        <w:t xml:space="preserve">MQTT </w:t>
-      </w:r>
-      <w:r>
-        <w:t>protocol to communicate between Server and Client to pass message over the network.</w:t>
-      </w:r>
     </w:p>
     <w:p>
       <w:pPr>

</xml_diff>